<commit_message>
zmiana w pracy mgr
</commit_message>
<xml_diff>
--- a/praca_mgr/opis_projektu_analiza_10_najpopularniejszych.docx
+++ b/praca_mgr/opis_projektu_analiza_10_najpopularniejszych.docx
@@ -19,41 +19,1363 @@
       </w:r>
     </w:p>
     <w:p>
+      <w:r>
+        <w:t>K</w:t>
+      </w:r>
+      <w:r>
+        <w:t>olejną iteracją</w:t>
+      </w:r>
+      <w:r>
+        <w:t>, zgodnie z założeniami programowania zwinnego, lecz p</w:t>
+      </w:r>
+      <w:r>
+        <w:t>ierwszym zaimplementowanym skryptem w projekcie</w:t>
+      </w:r>
+      <w:r>
+        <w:t xml:space="preserve"> został</w:t>
+      </w:r>
+      <w:r>
+        <w:t xml:space="preserve"> </w:t>
+      </w:r>
+      <w:proofErr w:type="spellStart"/>
+      <w:r>
+        <w:t>Page</w:t>
+      </w:r>
+      <w:proofErr w:type="spellEnd"/>
+      <w:r>
+        <w:t xml:space="preserve"> </w:t>
+      </w:r>
+      <w:proofErr w:type="spellStart"/>
+      <w:r>
+        <w:t>Speed</w:t>
+      </w:r>
+      <w:proofErr w:type="spellEnd"/>
+      <w:r>
+        <w:t xml:space="preserve"> </w:t>
+      </w:r>
+      <w:proofErr w:type="spellStart"/>
+      <w:r>
+        <w:t>Insights</w:t>
+      </w:r>
+      <w:proofErr w:type="spellEnd"/>
+      <w:r>
+        <w:t xml:space="preserve">, który mierzy wydajność stron na komputerach. Skrypt w projekcie pobiera adres strony internetowej podanej przez użytkownika, </w:t>
+      </w:r>
+      <w:proofErr w:type="spellStart"/>
+      <w:r>
+        <w:t>parsuje</w:t>
+      </w:r>
+      <w:proofErr w:type="spellEnd"/>
+      <w:r>
+        <w:t xml:space="preserve"> go a następnie przesyła do serwera Google, gdzie następuje analiza strony. Po wykonaniu testu wyniki są zwracane do skryptu zaimplementowanego w </w:t>
+      </w:r>
+      <w:proofErr w:type="spellStart"/>
+      <w:r>
+        <w:t>Snail</w:t>
+      </w:r>
+      <w:proofErr w:type="spellEnd"/>
+      <w:r>
+        <w:t xml:space="preserve">. Są to wyniki w postaci obiektów, następnie są one parsowane i wyświetlone użytkownikowi w </w:t>
+      </w:r>
+      <w:r>
+        <w:t xml:space="preserve">sposób czytelny i zrozumiały </w:t>
+      </w:r>
+      <w:r>
+        <w:t>w postaci</w:t>
+      </w:r>
+      <w:r>
+        <w:t xml:space="preserve"> tabel</w:t>
+      </w:r>
+      <w:r>
+        <w:t>i</w:t>
+      </w:r>
+      <w:r>
+        <w:t>.</w:t>
+      </w:r>
+    </w:p>
+    <w:p>
+      <w:r>
+        <w:t>Rezultat działania</w:t>
+      </w:r>
+      <w:r>
+        <w:t xml:space="preserve"> </w:t>
+      </w:r>
+      <w:proofErr w:type="spellStart"/>
+      <w:r>
+        <w:t>PageSpeed</w:t>
+      </w:r>
+      <w:proofErr w:type="spellEnd"/>
+      <w:r>
+        <w:t xml:space="preserve"> mieści się w zakresie od 0 do 100 punktów. Im wyższy wynik, tym lepszy. Wynik na poziomie co najmniej 85 punktów oznacza, że strona działa dobrze. </w:t>
+      </w:r>
+      <w:r>
+        <w:t xml:space="preserve">Jednak na potrzeby Projektu, wynik jest wyświetlany w postaci procentowej. Po krótkim badaniu na grupie około </w:t>
+      </w:r>
+      <w:r>
+        <w:t>30</w:t>
+      </w:r>
+      <w:r>
+        <w:t xml:space="preserve"> studentów, określono, że procent zoptymalizowania serwisu webowego jest </w:t>
+      </w:r>
+      <w:r>
+        <w:t xml:space="preserve">dla odbiorców </w:t>
+      </w:r>
+      <w:r>
+        <w:t>bardziej znaczącym wynikiem niż punkty.</w:t>
+      </w:r>
+      <w:r>
+        <w:t xml:space="preserve"> Google ostrzega, że n</w:t>
+      </w:r>
+      <w:r>
+        <w:t xml:space="preserve">arzędzie </w:t>
+      </w:r>
+      <w:proofErr w:type="spellStart"/>
+      <w:r>
+        <w:t>PageSpeed</w:t>
+      </w:r>
+      <w:proofErr w:type="spellEnd"/>
+      <w:r>
+        <w:t xml:space="preserve"> </w:t>
+      </w:r>
+      <w:proofErr w:type="spellStart"/>
+      <w:r>
+        <w:t>Insights</w:t>
+      </w:r>
+      <w:proofErr w:type="spellEnd"/>
+      <w:r>
+        <w:t xml:space="preserve"> jest nieustannie usprawniane, więc wynik może się zmieniać, gdy </w:t>
+      </w:r>
+      <w:r>
+        <w:t>zostaną dodane</w:t>
+      </w:r>
+      <w:r>
+        <w:t xml:space="preserve"> nowe reguły </w:t>
+      </w:r>
+      <w:r>
+        <w:t>oceny serwisów</w:t>
+      </w:r>
+      <w:r>
+        <w:t>.</w:t>
+      </w:r>
+    </w:p>
+    <w:p>
+      <w:proofErr w:type="spellStart"/>
+      <w:r>
+        <w:t>Insights</w:t>
+      </w:r>
+      <w:proofErr w:type="spellEnd"/>
+      <w:r>
+        <w:t xml:space="preserve"> </w:t>
+      </w:r>
+      <w:r>
+        <w:t>sprawdza</w:t>
+      </w:r>
+      <w:r>
+        <w:t>, jak można poprawić wydajność st</w:t>
+      </w:r>
+      <w:r>
+        <w:t xml:space="preserve">rony w następujących aspektach: </w:t>
+      </w:r>
+    </w:p>
+    <w:p>
+      <w:pPr>
+        <w:pStyle w:val="Akapitzlist"/>
+        <w:numPr>
+          <w:ilvl w:val="0"/>
+          <w:numId w:val="1"/>
+        </w:numPr>
+      </w:pPr>
+      <w:r>
+        <w:t xml:space="preserve">czas wczytywania części strony widocznej na ekranie: czas, który upływa od momentu wysłania żądania nowej strony do momentu </w:t>
+      </w:r>
+      <w:proofErr w:type="spellStart"/>
+      <w:r>
+        <w:t>wyrenderowania</w:t>
+      </w:r>
+      <w:proofErr w:type="spellEnd"/>
+      <w:r>
+        <w:t xml:space="preserve"> części strony widocznej na ekranie przez przeglądarkę.</w:t>
+      </w:r>
+    </w:p>
+    <w:p>
+      <w:pPr>
+        <w:pStyle w:val="Akapitzlist"/>
+        <w:numPr>
+          <w:ilvl w:val="0"/>
+          <w:numId w:val="1"/>
+        </w:numPr>
+      </w:pPr>
+      <w:r>
+        <w:t xml:space="preserve">czas pełnego wczytania strony: czas, który upływa od momentu, gdy użytkownik wysyła żądanie nowej strony do momentu, gdy strona zostanie w pełni </w:t>
+      </w:r>
+      <w:proofErr w:type="spellStart"/>
+      <w:r>
+        <w:t>wyrenderowana</w:t>
+      </w:r>
+      <w:proofErr w:type="spellEnd"/>
+      <w:r>
+        <w:t xml:space="preserve"> przez przeglądarkę.</w:t>
+      </w:r>
+    </w:p>
+    <w:p>
+      <w:r>
+        <w:t xml:space="preserve">Ze względu na dużą zmienność wydajności połączenia sieciowego </w:t>
+      </w:r>
+      <w:proofErr w:type="spellStart"/>
+      <w:r>
+        <w:t>PageSpeed</w:t>
+      </w:r>
+      <w:proofErr w:type="spellEnd"/>
+      <w:r>
+        <w:t xml:space="preserve"> </w:t>
+      </w:r>
+      <w:proofErr w:type="spellStart"/>
+      <w:r>
+        <w:t>Insights</w:t>
+      </w:r>
+      <w:proofErr w:type="spellEnd"/>
+      <w:r>
+        <w:t xml:space="preserve"> uwzględnia wyłącznie aspekty wydajności </w:t>
+      </w:r>
+      <w:proofErr w:type="spellStart"/>
+      <w:r>
+        <w:t>renderowania</w:t>
+      </w:r>
+      <w:proofErr w:type="spellEnd"/>
+      <w:r>
+        <w:t xml:space="preserve"> strony niezależne od sieci: konfigurację serwera, strukturę kodu HTML strony, a także korzystanie z zasobów zewnętrznych, takich jak obrazy, pliki </w:t>
+      </w:r>
+      <w:proofErr w:type="spellStart"/>
+      <w:r>
+        <w:t>JavaScript</w:t>
+      </w:r>
+      <w:proofErr w:type="spellEnd"/>
+      <w:r>
+        <w:t xml:space="preserve"> i CSS. Zastosowanie się do sugestii powinno poprawić względną wydajność strony, jednak wydajność bezwzględna wciąż pozostanie zależna od połączenia sieciowego użytkownika.</w:t>
+      </w:r>
+    </w:p>
+    <w:p>
+      <w:r>
+        <w:t>Skrypt zwraca wynik działania zawsze tych samych wartości:</w:t>
+      </w:r>
+    </w:p>
+    <w:p>
+      <w:pPr>
+        <w:pStyle w:val="Akapitzlist"/>
+        <w:numPr>
+          <w:ilvl w:val="0"/>
+          <w:numId w:val="2"/>
+        </w:numPr>
+      </w:pPr>
+      <w:r>
+        <w:t>Unikanie zbędnych przekierowań</w:t>
+      </w:r>
+      <w:r>
+        <w:tab/>
+      </w:r>
+    </w:p>
+    <w:p>
+      <w:pPr>
+        <w:pStyle w:val="Akapitzlist"/>
+        <w:numPr>
+          <w:ilvl w:val="0"/>
+          <w:numId w:val="2"/>
+        </w:numPr>
+      </w:pPr>
+      <w:r>
+        <w:t>Włączenie kompresji danych</w:t>
+      </w:r>
+    </w:p>
+    <w:p>
+      <w:pPr>
+        <w:pStyle w:val="Akapitzlist"/>
+        <w:numPr>
+          <w:ilvl w:val="0"/>
+          <w:numId w:val="2"/>
+        </w:numPr>
+      </w:pPr>
+      <w:r>
+        <w:t xml:space="preserve">Wykorzystanie pamięci podręcznej przeglądarki </w:t>
+      </w:r>
+    </w:p>
+    <w:p>
+      <w:pPr>
+        <w:pStyle w:val="Akapitzlist"/>
+        <w:numPr>
+          <w:ilvl w:val="0"/>
+          <w:numId w:val="2"/>
+        </w:numPr>
+      </w:pPr>
+      <w:r>
+        <w:t>Skrócenie czasu odpowiedzi serwera</w:t>
+      </w:r>
+    </w:p>
+    <w:p>
+      <w:pPr>
+        <w:pStyle w:val="Akapitzlist"/>
+        <w:numPr>
+          <w:ilvl w:val="0"/>
+          <w:numId w:val="2"/>
+        </w:numPr>
+      </w:pPr>
+      <w:r>
+        <w:t>Minimalizowanie plików</w:t>
+      </w:r>
+      <w:r>
+        <w:t xml:space="preserve"> CSS</w:t>
+      </w:r>
+    </w:p>
+    <w:p>
+      <w:pPr>
+        <w:pStyle w:val="Akapitzlist"/>
+        <w:numPr>
+          <w:ilvl w:val="0"/>
+          <w:numId w:val="2"/>
+        </w:numPr>
+      </w:pPr>
+      <w:r>
+        <w:t xml:space="preserve">Minimalizowanie plików </w:t>
+      </w:r>
+      <w:r>
+        <w:t>HTML</w:t>
+      </w:r>
+    </w:p>
+    <w:p>
+      <w:pPr>
+        <w:pStyle w:val="Akapitzlist"/>
+        <w:numPr>
+          <w:ilvl w:val="0"/>
+          <w:numId w:val="2"/>
+        </w:numPr>
+      </w:pPr>
+      <w:r>
+        <w:t xml:space="preserve">Minimalizowanie plików </w:t>
+      </w:r>
+      <w:proofErr w:type="spellStart"/>
+      <w:r>
+        <w:t>JavaScript</w:t>
+      </w:r>
+      <w:proofErr w:type="spellEnd"/>
+    </w:p>
+    <w:p>
+      <w:pPr>
+        <w:pStyle w:val="Akapitzlist"/>
+        <w:numPr>
+          <w:ilvl w:val="0"/>
+          <w:numId w:val="2"/>
+        </w:numPr>
+      </w:pPr>
+      <w:r>
+        <w:t xml:space="preserve">Eliminowanie blokujących skryptów </w:t>
+      </w:r>
+    </w:p>
+    <w:p>
+      <w:pPr>
+        <w:pStyle w:val="Akapitzlist"/>
+        <w:numPr>
+          <w:ilvl w:val="0"/>
+          <w:numId w:val="2"/>
+        </w:numPr>
+      </w:pPr>
+      <w:r>
+        <w:t>Optymalizacja obrazów</w:t>
+      </w:r>
+    </w:p>
+    <w:p>
+      <w:pPr>
+        <w:pStyle w:val="Akapitzlist"/>
+        <w:numPr>
+          <w:ilvl w:val="0"/>
+          <w:numId w:val="2"/>
+        </w:numPr>
+      </w:pPr>
+      <w:proofErr w:type="spellStart"/>
+      <w:r>
+        <w:t>Priorytetyzacja</w:t>
+      </w:r>
+      <w:proofErr w:type="spellEnd"/>
+      <w:r>
+        <w:t xml:space="preserve"> widocznej treści</w:t>
+      </w:r>
+    </w:p>
+    <w:p>
       <w:proofErr w:type="spellStart"/>
       <w:r>
         <w:t>Insight</w:t>
       </w:r>
-      <w:proofErr w:type="spellEnd"/>
+      <w:r>
+        <w:t>s</w:t>
+      </w:r>
+      <w:proofErr w:type="spellEnd"/>
+      <w:r>
+        <w:t xml:space="preserve"> w </w:t>
+      </w:r>
+      <w:proofErr w:type="spellStart"/>
+      <w:r>
+        <w:t>Snail</w:t>
+      </w:r>
+      <w:proofErr w:type="spellEnd"/>
+      <w:r>
+        <w:t xml:space="preserve"> Project określa stopień wydajności strony w procentach. Rezultat „</w:t>
+      </w:r>
+      <w:proofErr w:type="spellStart"/>
+      <w:r>
+        <w:t>This</w:t>
+      </w:r>
+      <w:proofErr w:type="spellEnd"/>
+      <w:r>
+        <w:t xml:space="preserve"> </w:t>
+      </w:r>
+      <w:proofErr w:type="spellStart"/>
+      <w:r>
+        <w:t>site</w:t>
+      </w:r>
+      <w:proofErr w:type="spellEnd"/>
+      <w:r>
+        <w:t xml:space="preserve"> </w:t>
+      </w:r>
+      <w:proofErr w:type="spellStart"/>
+      <w:r>
+        <w:t>is</w:t>
+      </w:r>
+      <w:proofErr w:type="spellEnd"/>
+      <w:r>
+        <w:t xml:space="preserve"> </w:t>
+      </w:r>
+      <w:proofErr w:type="spellStart"/>
+      <w:r>
+        <w:t>optimized</w:t>
+      </w:r>
+      <w:proofErr w:type="spellEnd"/>
+      <w:r>
+        <w:t xml:space="preserve"> in 70</w:t>
+      </w:r>
+      <w:r>
+        <w:t>%</w:t>
+      </w:r>
+      <w:r>
+        <w:t>” należy czytać jako „Strona jest zoptymalizowana w 70 procentach”. Im wyższy wynik osiąga testowana aplikacja, tym mniej „kroków” należy wykonać aby zoptymalizować jej wydajność i jakość działania.</w:t>
+      </w:r>
+      <w:r>
+        <w:t xml:space="preserve"> </w:t>
+      </w:r>
+      <w:proofErr w:type="spellStart"/>
+      <w:r>
+        <w:t>PageSpeed</w:t>
+      </w:r>
+      <w:proofErr w:type="spellEnd"/>
+      <w:r>
+        <w:t xml:space="preserve"> </w:t>
+      </w:r>
+      <w:r>
+        <w:t xml:space="preserve">dokonuje </w:t>
+      </w:r>
+      <w:r>
+        <w:t>analizy stron internetowych za pomocą reguł</w:t>
+      </w:r>
+      <w:r>
+        <w:t xml:space="preserve"> ustalonych przez Google</w:t>
+      </w:r>
+      <w:r>
+        <w:t xml:space="preserve">. Każda reguła opiera się na ogólnych zasadach działania strony internetowej, </w:t>
+      </w:r>
+      <w:r>
+        <w:lastRenderedPageBreak/>
+        <w:t xml:space="preserve">takie jak buforowanie zasobów, przekazywanie danych i wielkości pobierania </w:t>
+      </w:r>
+      <w:r>
+        <w:t>danych, odpowiednią minimalizację plików ze stylami, skryptami itp.</w:t>
+      </w:r>
+    </w:p>
+    <w:p>
+      <w:r>
+        <w:t xml:space="preserve">Każda reguła generuje zmiennoprzecinkową wagę, priorytet, z jakim należy uwzględnić pierwszeństwo wprowadzania zmian aby osiągnąć lepszą wydajność. </w:t>
+      </w:r>
+      <w:r>
+        <w:t xml:space="preserve">Na przykład, jeśli </w:t>
+      </w:r>
+      <w:r>
+        <w:t>optymalizacja obrazów na testowanej stronie internetowej pomoże zmniejszyć ich rozmiar o 1 MB</w:t>
+      </w:r>
+      <w:r>
+        <w:t>,</w:t>
+      </w:r>
+      <w:r>
+        <w:t xml:space="preserve"> to ta reguła otrzyma większą </w:t>
+      </w:r>
+      <w:r>
+        <w:t xml:space="preserve">przykładowo o 5,5845 </w:t>
+      </w:r>
+      <w:r>
+        <w:t>wagę niż zminimalizowanie rozmiaru plików CSS, które np. zmniejszą rozmiar przesyłanych danych o 300 KB. Ważne jest jednak aby zastosować wszystkie sugestie</w:t>
+      </w:r>
+      <w:r>
+        <w:t xml:space="preserve">, które przy ponownym wykonaniu </w:t>
+      </w:r>
+      <w:r>
+        <w:t xml:space="preserve"> </w:t>
+      </w:r>
+      <w:r>
+        <w:t>mogą dać lepszy rezultat punktowy. Innym przykładem może być sugestia włączenia kompresji danych w ustawieniach serwera, która będzie dwa razy ważniejsza od optymalizacji samych obrazów na stronie.</w:t>
+      </w:r>
+      <w:r>
+        <w:t xml:space="preserve"> </w:t>
+      </w:r>
+    </w:p>
+    <w:p>
+      <w:pPr>
+        <w:pStyle w:val="Nagwek3"/>
+      </w:pPr>
+      <w:r>
+        <w:t>Unikanie zbędnych przekierowań</w:t>
+      </w:r>
+    </w:p>
+    <w:p>
+      <w:r>
+        <w:t xml:space="preserve">Przekierowania URL są stosowane aby </w:t>
+      </w:r>
+      <w:proofErr w:type="spellStart"/>
+      <w:r>
+        <w:t>user</w:t>
+      </w:r>
+      <w:proofErr w:type="spellEnd"/>
+      <w:r>
+        <w:t>-agent został przeniesiony w inne miejsce niż nastąpiło poprzednie wywołanie strony</w:t>
+      </w:r>
+      <w:r>
+        <w:t xml:space="preserve">. Najczęściej stosowana technika przy skracaniu adresów internetowych oraz przenoszeniu serwisów webowych pod inny adres. </w:t>
+      </w:r>
+    </w:p>
+    <w:p>
+      <w:r>
+        <w:t xml:space="preserve">Przekierowanie za pomocą </w:t>
+      </w:r>
+      <w:proofErr w:type="spellStart"/>
+      <w:r>
+        <w:t>metatagów</w:t>
+      </w:r>
+      <w:proofErr w:type="spellEnd"/>
+      <w:r>
+        <w:t xml:space="preserve"> „</w:t>
+      </w:r>
+      <w:proofErr w:type="spellStart"/>
+      <w:r>
+        <w:t>Refresh</w:t>
+      </w:r>
+      <w:proofErr w:type="spellEnd"/>
+      <w:r>
+        <w:t>”</w:t>
+      </w:r>
+      <w:r>
+        <w:t>:</w:t>
+      </w:r>
+    </w:p>
+    <w:p>
+      <w:r>
+        <w:t>&lt;</w:t>
+      </w:r>
+      <w:proofErr w:type="spellStart"/>
+      <w:r>
+        <w:t>html</w:t>
+      </w:r>
+      <w:proofErr w:type="spellEnd"/>
+      <w:r>
+        <w:t>&gt;&lt;</w:t>
+      </w:r>
+      <w:proofErr w:type="spellStart"/>
+      <w:r>
+        <w:t>head</w:t>
+      </w:r>
+      <w:proofErr w:type="spellEnd"/>
+      <w:r>
+        <w:t>&gt;</w:t>
+      </w:r>
       <w:r>
         <w:br/>
-      </w:r>
+        <w:t xml:space="preserve">    </w:t>
+      </w:r>
+      <w:r>
+        <w:t>&lt;meta http-</w:t>
+      </w:r>
+      <w:proofErr w:type="spellStart"/>
+      <w:r>
+        <w:t>equiv</w:t>
+      </w:r>
+      <w:proofErr w:type="spellEnd"/>
+      <w:r>
+        <w:t>="</w:t>
+      </w:r>
+      <w:proofErr w:type="spellStart"/>
+      <w:r>
+        <w:t>Refresh</w:t>
+      </w:r>
+      <w:proofErr w:type="spellEnd"/>
+      <w:r>
+        <w:t xml:space="preserve">" </w:t>
+      </w:r>
+      <w:proofErr w:type="spellStart"/>
+      <w:r>
+        <w:t>content</w:t>
+      </w:r>
+      <w:proofErr w:type="spellEnd"/>
+      <w:r>
+        <w:t xml:space="preserve">="0; </w:t>
+      </w:r>
+      <w:proofErr w:type="spellStart"/>
+      <w:r>
+        <w:t>url</w:t>
+      </w:r>
+      <w:proofErr w:type="spellEnd"/>
+      <w:r>
+        <w:t>=http://www.</w:t>
+      </w:r>
+      <w:r>
+        <w:t>pwr.edu.pl/" /&gt;</w:t>
+      </w:r>
+      <w:r>
+        <w:br/>
+        <w:t>&lt;/</w:t>
+      </w:r>
+      <w:proofErr w:type="spellStart"/>
+      <w:r>
+        <w:t>head</w:t>
+      </w:r>
+      <w:proofErr w:type="spellEnd"/>
+      <w:r>
+        <w:t>&gt;&lt;body&gt;</w:t>
+      </w:r>
+      <w:r>
+        <w:br/>
+        <w:t xml:space="preserve">    </w:t>
+      </w:r>
+      <w:r>
+        <w:t>&lt;p&gt;</w:t>
+      </w:r>
+      <w:r>
+        <w:t>Nowy adres</w:t>
+      </w:r>
+      <w:r>
+        <w:t xml:space="preserve"> &lt;a </w:t>
+      </w:r>
+      <w:proofErr w:type="spellStart"/>
+      <w:r>
+        <w:t>href</w:t>
+      </w:r>
+      <w:proofErr w:type="spellEnd"/>
+      <w:r>
+        <w:t>="http://www.</w:t>
+      </w:r>
+      <w:r>
+        <w:t>wiz.pwr.edu.pl</w:t>
+      </w:r>
+      <w:r>
+        <w:t>/"&gt;link&lt;/a&gt;!&lt;/p&gt;</w:t>
+      </w:r>
+      <w:r>
+        <w:br/>
+      </w:r>
+      <w:r>
+        <w:t>&lt;/body&gt;&lt;/</w:t>
+      </w:r>
+      <w:proofErr w:type="spellStart"/>
+      <w:r>
+        <w:t>html</w:t>
+      </w:r>
+      <w:proofErr w:type="spellEnd"/>
+      <w:r>
+        <w:t>&gt;</w:t>
+      </w:r>
+    </w:p>
+    <w:p>
+      <w:r>
+        <w:t>Liczba 0 w atrybucie „</w:t>
+      </w:r>
+      <w:proofErr w:type="spellStart"/>
+      <w:r>
+        <w:t>content</w:t>
+      </w:r>
+      <w:proofErr w:type="spellEnd"/>
+      <w:r>
+        <w:t>” określa liczbę sekund w czasie których ma być wyświetlana strona.</w:t>
+      </w:r>
+    </w:p>
+    <w:p>
+      <w:r>
+        <w:t xml:space="preserve">Drugim sposobem jest przekierowanie z wykorzystaniem </w:t>
+      </w:r>
+      <w:proofErr w:type="spellStart"/>
+      <w:r>
+        <w:t>JavaScript</w:t>
+      </w:r>
+      <w:proofErr w:type="spellEnd"/>
+      <w:r>
+        <w:t>:</w:t>
+      </w:r>
+    </w:p>
+    <w:p>
+      <w:r>
+        <w:t>&lt;</w:t>
+      </w:r>
+      <w:proofErr w:type="spellStart"/>
+      <w:r>
+        <w:t>script</w:t>
+      </w:r>
+      <w:proofErr w:type="spellEnd"/>
+      <w:r>
+        <w:t xml:space="preserve"> </w:t>
+      </w:r>
+      <w:proofErr w:type="spellStart"/>
+      <w:r>
+        <w:t>language</w:t>
+      </w:r>
+      <w:proofErr w:type="spellEnd"/>
+      <w:r>
+        <w:t>="</w:t>
+      </w:r>
+      <w:proofErr w:type="spellStart"/>
+      <w:r>
+        <w:t>JavaS</w:t>
+      </w:r>
+      <w:r>
+        <w:t>cript</w:t>
+      </w:r>
+      <w:proofErr w:type="spellEnd"/>
+      <w:r>
+        <w:t xml:space="preserve">" </w:t>
+      </w:r>
+      <w:proofErr w:type="spellStart"/>
+      <w:r>
+        <w:t>type</w:t>
+      </w:r>
+      <w:proofErr w:type="spellEnd"/>
+      <w:r>
+        <w:t>="</w:t>
+      </w:r>
+      <w:proofErr w:type="spellStart"/>
+      <w:r>
+        <w:t>text</w:t>
+      </w:r>
+      <w:proofErr w:type="spellEnd"/>
+      <w:r>
+        <w:t>/</w:t>
+      </w:r>
+      <w:proofErr w:type="spellStart"/>
+      <w:r>
+        <w:t>javascript</w:t>
+      </w:r>
+      <w:proofErr w:type="spellEnd"/>
+      <w:r>
+        <w:t xml:space="preserve">"&gt; </w:t>
+      </w:r>
+      <w:r>
+        <w:br/>
+      </w:r>
+      <w:proofErr w:type="spellStart"/>
+      <w:r>
+        <w:t>location.href</w:t>
+      </w:r>
+      <w:proofErr w:type="spellEnd"/>
+      <w:r>
+        <w:t>="</w:t>
+      </w:r>
+      <w:proofErr w:type="spellStart"/>
+      <w:r>
+        <w:t>pwr.php</w:t>
+      </w:r>
+      <w:proofErr w:type="spellEnd"/>
+      <w:r>
+        <w:t xml:space="preserve">"; </w:t>
+      </w:r>
+      <w:r>
+        <w:br/>
+      </w:r>
+      <w:r>
+        <w:t>&lt;/</w:t>
+      </w:r>
+      <w:proofErr w:type="spellStart"/>
+      <w:r>
+        <w:t>script</w:t>
+      </w:r>
+      <w:proofErr w:type="spellEnd"/>
+      <w:r>
+        <w:t>&gt;</w:t>
+      </w:r>
+    </w:p>
+    <w:p>
+      <w:r>
+        <w:t>Trzeci sposób to użycie ramek:</w:t>
+      </w:r>
+    </w:p>
+    <w:p>
+      <w:r>
+        <w:t>&lt;</w:t>
+      </w:r>
+      <w:proofErr w:type="spellStart"/>
+      <w:r>
+        <w:t>f</w:t>
+      </w:r>
+      <w:r>
+        <w:t>rameset</w:t>
+      </w:r>
+      <w:proofErr w:type="spellEnd"/>
+      <w:r>
+        <w:t xml:space="preserve"> </w:t>
+      </w:r>
+      <w:proofErr w:type="spellStart"/>
+      <w:r>
+        <w:t>rows</w:t>
+      </w:r>
+      <w:proofErr w:type="spellEnd"/>
+      <w:r>
+        <w:t>="100%"&gt;</w:t>
+      </w:r>
+      <w:r>
+        <w:br/>
+        <w:t xml:space="preserve">  </w:t>
+      </w:r>
+      <w:r>
+        <w:t xml:space="preserve">  &lt;</w:t>
+      </w:r>
+      <w:proofErr w:type="spellStart"/>
+      <w:r>
+        <w:t>frame</w:t>
+      </w:r>
+      <w:proofErr w:type="spellEnd"/>
+      <w:r>
+        <w:t xml:space="preserve"> </w:t>
+      </w:r>
+      <w:proofErr w:type="spellStart"/>
+      <w:r>
+        <w:t>src</w:t>
+      </w:r>
+      <w:proofErr w:type="spellEnd"/>
+      <w:r>
+        <w:t>="http://www.pwr.edu.pl/"&gt;</w:t>
+      </w:r>
+      <w:r>
+        <w:br/>
+        <w:t>&lt;/</w:t>
+      </w:r>
+      <w:proofErr w:type="spellStart"/>
+      <w:r>
+        <w:t>frameset</w:t>
+      </w:r>
+      <w:proofErr w:type="spellEnd"/>
+      <w:r>
+        <w:t>&gt;</w:t>
+      </w:r>
+      <w:r>
+        <w:br/>
+        <w:t>&lt;</w:t>
+      </w:r>
+      <w:proofErr w:type="spellStart"/>
+      <w:r>
+        <w:t>noframes</w:t>
+      </w:r>
+      <w:proofErr w:type="spellEnd"/>
+      <w:r>
+        <w:t>&gt;</w:t>
+      </w:r>
+      <w:r>
+        <w:br/>
+        <w:t xml:space="preserve">    </w:t>
+      </w:r>
+      <w:r>
+        <w:t>&lt;body&gt;</w:t>
+      </w:r>
+      <w:proofErr w:type="spellStart"/>
+      <w:r>
+        <w:t>Please</w:t>
+      </w:r>
+      <w:proofErr w:type="spellEnd"/>
+      <w:r>
+        <w:t xml:space="preserve"> </w:t>
+      </w:r>
+      <w:proofErr w:type="spellStart"/>
+      <w:r>
+        <w:t>follow</w:t>
+      </w:r>
+      <w:proofErr w:type="spellEnd"/>
+      <w:r>
+        <w:t xml:space="preserve"> &lt;a </w:t>
+      </w:r>
+      <w:proofErr w:type="spellStart"/>
+      <w:r>
+        <w:t>href</w:t>
+      </w:r>
+      <w:proofErr w:type="spellEnd"/>
+      <w:r>
+        <w:t>="http://www</w:t>
+      </w:r>
+      <w:r>
+        <w:t>.wiz.pwr.edu.pl/"&gt;link&lt;/a&gt;!&lt;/body&gt;</w:t>
+      </w:r>
+      <w:r>
+        <w:br/>
+      </w:r>
+      <w:r>
+        <w:t>&lt;/</w:t>
+      </w:r>
+      <w:proofErr w:type="spellStart"/>
+      <w:r>
+        <w:t>noframes</w:t>
+      </w:r>
+      <w:proofErr w:type="spellEnd"/>
+      <w:r>
+        <w:t>&gt;</w:t>
+      </w:r>
+    </w:p>
+    <w:p>
+      <w:r>
+        <w:t>Dzięki temu rozwiązaniu s</w:t>
+      </w:r>
+      <w:r>
+        <w:t>trona spod nowego adresu</w:t>
+      </w:r>
+      <w:r>
+        <w:t xml:space="preserve"> wyświetli się</w:t>
+      </w:r>
+      <w:r>
+        <w:t>, ale w pasku przeglądarki adres się nie zmieni.</w:t>
+      </w:r>
+    </w:p>
+    <w:p>
+      <w:r>
+        <w:t>Przekierowanie w PHP:</w:t>
+      </w:r>
+    </w:p>
+    <w:p>
+      <w:r>
+        <w:t>&lt;?</w:t>
+      </w:r>
+      <w:proofErr w:type="spellStart"/>
+      <w:r>
+        <w:t>php</w:t>
+      </w:r>
+      <w:proofErr w:type="spellEnd"/>
+      <w:r>
+        <w:br/>
+        <w:t xml:space="preserve">    </w:t>
+      </w:r>
+      <w:proofErr w:type="spellStart"/>
+      <w:r>
+        <w:t>header</w:t>
+      </w:r>
+      <w:proofErr w:type="spellEnd"/>
+      <w:r>
+        <w:t>('HT</w:t>
+      </w:r>
+      <w:r>
+        <w:t xml:space="preserve">TP/1.1 301 </w:t>
+      </w:r>
+      <w:proofErr w:type="spellStart"/>
+      <w:r>
+        <w:t>Moved</w:t>
+      </w:r>
+      <w:proofErr w:type="spellEnd"/>
+      <w:r>
+        <w:t xml:space="preserve"> </w:t>
+      </w:r>
+      <w:proofErr w:type="spellStart"/>
+      <w:r>
+        <w:t>Permanently</w:t>
+      </w:r>
+      <w:proofErr w:type="spellEnd"/>
+      <w:r>
+        <w:t>');</w:t>
+      </w:r>
+      <w:r>
+        <w:br/>
+        <w:t xml:space="preserve">    </w:t>
+      </w:r>
+      <w:proofErr w:type="spellStart"/>
+      <w:r>
+        <w:t>header</w:t>
+      </w:r>
+      <w:proofErr w:type="spellEnd"/>
+      <w:r>
+        <w:t>('</w:t>
+      </w:r>
+      <w:proofErr w:type="spellStart"/>
+      <w:r>
+        <w:t>Location</w:t>
+      </w:r>
+      <w:proofErr w:type="spellEnd"/>
+      <w:r>
+        <w:t>: http://www.</w:t>
+      </w:r>
+      <w:r>
+        <w:t>wiz.pwr.edu.pl</w:t>
+      </w:r>
+      <w:r>
+        <w:t>/');</w:t>
+      </w:r>
+      <w:r>
+        <w:br/>
+        <w:t xml:space="preserve">    </w:t>
+      </w:r>
+      <w:proofErr w:type="spellStart"/>
+      <w:r>
+        <w:t>header</w:t>
+      </w:r>
+      <w:proofErr w:type="spellEnd"/>
+      <w:r>
+        <w:t xml:space="preserve">('Connection: </w:t>
+      </w:r>
+      <w:proofErr w:type="spellStart"/>
+      <w:r>
+        <w:t>close</w:t>
+      </w:r>
+      <w:proofErr w:type="spellEnd"/>
+      <w:r>
+        <w:t>');</w:t>
+      </w:r>
+      <w:r>
+        <w:br/>
+        <w:t xml:space="preserve">    </w:t>
+      </w:r>
+      <w:proofErr w:type="spellStart"/>
+      <w:r>
+        <w:t>exit</w:t>
+      </w:r>
+      <w:proofErr w:type="spellEnd"/>
+      <w:r>
+        <w:t>();</w:t>
+      </w:r>
+      <w:r>
+        <w:br/>
+      </w:r>
+      <w:r>
+        <w:t>?&gt;</w:t>
+      </w:r>
+    </w:p>
+    <w:p>
+      <w:r>
+        <w:lastRenderedPageBreak/>
+        <w:t>P</w:t>
+      </w:r>
+      <w:r>
+        <w:t xml:space="preserve">owyższy kod </w:t>
+      </w:r>
+      <w:r>
+        <w:t xml:space="preserve">w języku PHP </w:t>
+      </w:r>
+      <w:r>
+        <w:t>wygeneruje nagłówek:</w:t>
+      </w:r>
+    </w:p>
+    <w:p>
+      <w:r>
+        <w:t xml:space="preserve">HTTP/1.1 301 </w:t>
+      </w:r>
+      <w:proofErr w:type="spellStart"/>
+      <w:r>
+        <w:t>Moved</w:t>
+      </w:r>
+      <w:proofErr w:type="spellEnd"/>
+      <w:r>
+        <w:t xml:space="preserve"> </w:t>
+      </w:r>
+      <w:proofErr w:type="spellStart"/>
+      <w:r>
+        <w:t>Permanently</w:t>
+      </w:r>
+      <w:proofErr w:type="spellEnd"/>
+      <w:r>
+        <w:br/>
+      </w:r>
+      <w:proofErr w:type="spellStart"/>
+      <w:r>
+        <w:t>Location</w:t>
+      </w:r>
+      <w:proofErr w:type="spellEnd"/>
+      <w:r>
+        <w:t>: http://www.</w:t>
+      </w:r>
+      <w:r>
+        <w:t>wiz.pwr.edu.pl/</w:t>
+      </w:r>
+      <w:r>
+        <w:br/>
+        <w:t>Content-</w:t>
+      </w:r>
+      <w:proofErr w:type="spellStart"/>
+      <w:r>
+        <w:t>Type</w:t>
+      </w:r>
+      <w:proofErr w:type="spellEnd"/>
+      <w:r>
+        <w:t xml:space="preserve">: </w:t>
+      </w:r>
+      <w:proofErr w:type="spellStart"/>
+      <w:r>
+        <w:t>text</w:t>
+      </w:r>
+      <w:proofErr w:type="spellEnd"/>
+      <w:r>
+        <w:t>/</w:t>
+      </w:r>
+      <w:proofErr w:type="spellStart"/>
+      <w:r>
+        <w:t>html</w:t>
+      </w:r>
+      <w:proofErr w:type="spellEnd"/>
+      <w:r>
+        <w:br/>
+      </w:r>
+      <w:r>
+        <w:t>Content-</w:t>
+      </w:r>
+      <w:proofErr w:type="spellStart"/>
+      <w:r>
+        <w:t>Length</w:t>
+      </w:r>
+      <w:proofErr w:type="spellEnd"/>
+      <w:r>
+        <w:t>: 174</w:t>
+      </w:r>
+    </w:p>
+    <w:p>
+      <w:r>
+        <w:t xml:space="preserve">Inne kody stanu 3xx protokołu HTTP jakie można wykorzystać podczas </w:t>
+      </w:r>
+      <w:proofErr w:type="spellStart"/>
+      <w:r>
+        <w:t>przekieorwania</w:t>
+      </w:r>
+      <w:proofErr w:type="spellEnd"/>
+      <w:r>
+        <w:t>:</w:t>
+      </w:r>
+    </w:p>
+    <w:p>
+      <w:pPr>
+        <w:pStyle w:val="Akapitzlist"/>
+        <w:numPr>
+          <w:ilvl w:val="0"/>
+          <w:numId w:val="3"/>
+        </w:numPr>
+      </w:pPr>
+      <w:r>
+        <w:t>300 – Wiele możliwości, przeważnie wykorzystywany przy stronach wielojęzycznych</w:t>
+      </w:r>
+    </w:p>
+    <w:p>
+      <w:pPr>
+        <w:pStyle w:val="Akapitzlist"/>
+        <w:numPr>
+          <w:ilvl w:val="0"/>
+          <w:numId w:val="3"/>
+        </w:numPr>
+      </w:pPr>
+      <w:r>
+        <w:t>301 – stałe przekierowanie</w:t>
+      </w:r>
+    </w:p>
+    <w:p>
+      <w:pPr>
+        <w:pStyle w:val="Akapitzlist"/>
+        <w:numPr>
+          <w:ilvl w:val="0"/>
+          <w:numId w:val="3"/>
+        </w:numPr>
+      </w:pPr>
+      <w:r>
+        <w:t>302 – przekierowanie tymczasowe (znaleziony)</w:t>
+      </w:r>
+    </w:p>
+    <w:p>
+      <w:pPr>
+        <w:pStyle w:val="Akapitzlist"/>
+        <w:numPr>
+          <w:ilvl w:val="0"/>
+          <w:numId w:val="3"/>
+        </w:numPr>
+      </w:pPr>
+      <w:r>
+        <w:t>303 – zobacz inne</w:t>
+      </w:r>
+    </w:p>
+    <w:p>
+      <w:pPr>
+        <w:pStyle w:val="Akapitzlist"/>
+        <w:numPr>
+          <w:ilvl w:val="0"/>
+          <w:numId w:val="3"/>
+        </w:numPr>
+      </w:pPr>
+      <w:r>
+        <w:t>307 – przekierowanie tymczasowe</w:t>
+      </w:r>
+    </w:p>
+    <w:p>
+      <w:r>
+        <w:t>Z punktu widzenia</w:t>
+      </w:r>
+      <w:r>
+        <w:t xml:space="preserve"> SEO</w:t>
+      </w:r>
+      <w:r>
+        <w:t xml:space="preserve"> przekierowanie 301 jest ważne</w:t>
+      </w:r>
+      <w:r>
+        <w:t xml:space="preserve">, ponieważ przekierowuje ono </w:t>
+      </w:r>
+      <w:r>
+        <w:t>siłę czy też wagę</w:t>
+      </w:r>
+      <w:r>
+        <w:t xml:space="preserve"> linków </w:t>
+      </w:r>
+      <w:r>
+        <w:t>ze starej na nową stronę</w:t>
+      </w:r>
+      <w:bookmarkStart w:id="0" w:name="_GoBack"/>
+      <w:bookmarkEnd w:id="0"/>
+      <w:r>
+        <w:t>. Dzięki czemu pozycja w Google nie spada po przeniesieniu strony pod nowy adres.</w:t>
+      </w:r>
+    </w:p>
+    <w:p>
+      <w:r>
+        <w:t>Ostatnim sposobem jest przekierowanie za pomocą .</w:t>
+      </w:r>
+      <w:proofErr w:type="spellStart"/>
+      <w:r>
+        <w:t>htaccess</w:t>
+      </w:r>
+      <w:proofErr w:type="spellEnd"/>
+      <w:r>
+        <w:t>:</w:t>
+      </w:r>
+    </w:p>
+    <w:p>
+      <w:r>
+        <w:t>Poniższą linię kodu należy umieścić w pliku .</w:t>
+      </w:r>
+      <w:proofErr w:type="spellStart"/>
+      <w:r>
+        <w:t>htaccess</w:t>
+      </w:r>
+      <w:proofErr w:type="spellEnd"/>
+      <w:r>
+        <w:t>:</w:t>
+      </w:r>
+    </w:p>
+    <w:p>
+      <w:proofErr w:type="spellStart"/>
+      <w:r>
+        <w:t>Redirect</w:t>
+      </w:r>
+      <w:proofErr w:type="spellEnd"/>
+      <w:r>
+        <w:t xml:space="preserve"> 301 / http://www.example.com/</w:t>
+      </w:r>
+    </w:p>
+    <w:p>
+      <w:pPr>
+        <w:pStyle w:val="Nagwek3"/>
+      </w:pPr>
+      <w:r>
+        <w:t>Włączenie kompresji danych</w:t>
+      </w:r>
+    </w:p>
+    <w:p>
+      <w:pPr>
+        <w:pStyle w:val="Nagwek3"/>
+      </w:pPr>
+      <w:r>
+        <w:t xml:space="preserve">Wykorzystanie pamięci podręcznej przeglądarki </w:t>
+      </w:r>
+    </w:p>
+    <w:p>
+      <w:pPr>
+        <w:pStyle w:val="Nagwek3"/>
+      </w:pPr>
+      <w:r>
+        <w:t>Skrócenie czasu odpowiedzi serwera</w:t>
+      </w:r>
+    </w:p>
+    <w:p>
+      <w:pPr>
+        <w:pStyle w:val="Nagwek3"/>
+      </w:pPr>
+      <w:r>
+        <w:t>Minimalizowanie plików CSS</w:t>
+      </w:r>
+    </w:p>
+    <w:p>
+      <w:pPr>
+        <w:pStyle w:val="Nagwek3"/>
+      </w:pPr>
+      <w:r>
+        <w:t>Minimalizowanie plików HTML</w:t>
+      </w:r>
+    </w:p>
+    <w:p>
+      <w:pPr>
+        <w:pStyle w:val="Nagwek3"/>
+      </w:pPr>
+      <w:r>
+        <w:t xml:space="preserve">Minimalizowanie plików </w:t>
+      </w:r>
+      <w:proofErr w:type="spellStart"/>
+      <w:r>
+        <w:t>JavaScript</w:t>
+      </w:r>
+      <w:proofErr w:type="spellEnd"/>
+    </w:p>
+    <w:p>
+      <w:pPr>
+        <w:pStyle w:val="Nagwek3"/>
+      </w:pPr>
+      <w:r>
+        <w:t xml:space="preserve">Eliminowanie blokujących skryptów </w:t>
+      </w:r>
+    </w:p>
+    <w:p>
+      <w:pPr>
+        <w:pStyle w:val="Nagwek3"/>
+      </w:pPr>
+      <w:r>
+        <w:t>Optymalizacja obrazów</w:t>
+      </w:r>
+    </w:p>
+    <w:p>
+      <w:pPr>
+        <w:pStyle w:val="Nagwek3"/>
+      </w:pPr>
+      <w:proofErr w:type="spellStart"/>
+      <w:r>
+        <w:t>Priorytetyzacja</w:t>
+      </w:r>
+      <w:proofErr w:type="spellEnd"/>
+      <w:r>
+        <w:t xml:space="preserve"> widocznej treści</w:t>
+      </w:r>
+    </w:p>
+    <w:p/>
+    <w:p>
       <w:proofErr w:type="spellStart"/>
       <w:r>
         <w:t>GTMetrix</w:t>
       </w:r>
       <w:proofErr w:type="spellEnd"/>
+    </w:p>
+    <w:p>
       <w:r>
         <w:br/>
         <w:t>W3C</w:t>
       </w:r>
+    </w:p>
+    <w:p>
       <w:r>
         <w:br/>
         <w:t>Agile</w:t>
       </w:r>
       <w:r>
         <w:br/>
-        <w:t>W trakcie tworzenia Projektu wykorzystane zostało p</w:t>
-      </w:r>
-      <w:r>
-        <w:t>rogramowanie zwinne (a</w:t>
-      </w:r>
-      <w:r>
-        <w:t>ng. Agile software development). Ponieważ założenie</w:t>
-      </w:r>
-      <w:bookmarkStart w:id="0" w:name="_GoBack"/>
-      <w:bookmarkEnd w:id="0"/>
-      <w:r>
-        <w:t xml:space="preserve">m było jak najszybsze otrzymywanie wyników poprzez wykonywanie skryptów, </w:t>
+        <w:t xml:space="preserve">W trakcie tworzenia Projektu wykorzystane zostało programowanie zwinne (ang. Agile software development). Ponieważ założeniem było jak najszybsze otrzymywanie wyników poprzez wykonywanie skryptów, </w:t>
       </w:r>
       <w:proofErr w:type="spellStart"/>
       <w:r>
@@ -61,10 +1383,7 @@
       </w:r>
       <w:proofErr w:type="spellEnd"/>
       <w:r>
-        <w:t xml:space="preserve"> był tworzony „w trakcie” programowania innych zadań. Programowanie iteracyjno-przyrostowe</w:t>
-      </w:r>
-      <w:r>
-        <w:t xml:space="preserve">, powstałe jako alternatywa do tradycyjnych metod typu </w:t>
+        <w:t xml:space="preserve"> był tworzony „w trakcie” programowania innych zadań. Programowanie iteracyjno-przyrostowe, powstałe jako alternatywa do tradycyjnych metod typu </w:t>
       </w:r>
       <w:proofErr w:type="spellStart"/>
       <w:r>
@@ -83,7 +1402,11 @@
         <w:t xml:space="preserve">. </w:t>
       </w:r>
       <w:r>
-        <w:t xml:space="preserve">Jednym z założeń rozwiązania Agile jest praca w zespołach, które mogą niezależnie od siebie tworzyć pewne części danego projektu. W tym przypadku zespół składał się z jednej osoby oraz „odbiorcy”. Współpraca owocowała wieloma pomysłami oraz zmianami w trakcie tworzenia projektu, podejście typu </w:t>
+        <w:t xml:space="preserve">Jednym z założeń rozwiązania Agile jest praca w zespołach, które mogą niezależnie od siebie tworzyć pewne części danego projektu. W tym przypadku zespół składał się z jednej osoby oraz „odbiorcy”. Współpraca owocowała wieloma pomysłami oraz zmianami w trakcie tworzenia projektu, podejście </w:t>
+      </w:r>
+      <w:r>
+        <w:lastRenderedPageBreak/>
+        <w:t xml:space="preserve">typu </w:t>
       </w:r>
       <w:proofErr w:type="spellStart"/>
       <w:r>
@@ -123,11 +1446,10 @@
         <w:t>oprogramowania wysokiej jakości oraz</w:t>
       </w:r>
       <w:r>
-        <w:t xml:space="preserve"> </w:t>
-      </w:r>
-      <w:r>
-        <w:t>regularna adaptacja do zmieniających się wymagań.</w:t>
-      </w:r>
+        <w:t xml:space="preserve"> regularna adaptacja do zmieniających się wymagań.</w:t>
+      </w:r>
+    </w:p>
+    <w:p>
       <w:r>
         <w:br/>
         <w:t>Mustache.js</w:t>
@@ -154,6 +1476,14 @@
       <w:proofErr w:type="spellStart"/>
       <w:r>
         <w:t>Bootstrap</w:t>
+      </w:r>
+      <w:proofErr w:type="spellEnd"/>
+      <w:r>
+        <w:br/>
+      </w:r>
+      <w:proofErr w:type="spellStart"/>
+      <w:r>
+        <w:t>Github</w:t>
       </w:r>
       <w:proofErr w:type="spellEnd"/>
       <w:r>
@@ -2063,7 +3393,6 @@
                 <w:color w:val="000000"/>
                 <w:lang w:eastAsia="pl-PL"/>
               </w:rPr>
-              <w:lastRenderedPageBreak/>
               <w:t>7</w:t>
             </w:r>
           </w:p>
@@ -3063,7 +4392,18 @@
     </w:p>
     <w:p>
       <w:r>
-        <w:t xml:space="preserve">Facebook.com – Portal społecznościowy </w:t>
+        <w:t>Facebook.com – Jest to p</w:t>
+      </w:r>
+      <w:r>
+        <w:t xml:space="preserve">ortal </w:t>
+      </w:r>
+      <w:proofErr w:type="spellStart"/>
+      <w:r>
+        <w:t>społecznościowy</w:t>
+      </w:r>
+      <w:proofErr w:type="spellEnd"/>
+      <w:r>
+        <w:t xml:space="preserve"> </w:t>
       </w:r>
       <w:r>
         <w:t>umożlwiający</w:t>
@@ -3074,6 +4414,7 @@
     </w:p>
     <w:p>
       <w:r>
+        <w:lastRenderedPageBreak/>
         <w:t>Allegro.pl – Największy Polski serwis aukcyjny</w:t>
       </w:r>
     </w:p>
@@ -3081,9 +4422,11 @@
       <w:r>
         <w:t xml:space="preserve">Google.com -  Najpopularniejsza wyszukiwarka stron WWW oraz treści w </w:t>
       </w:r>
+      <w:proofErr w:type="spellStart"/>
       <w:r>
         <w:t>internecie</w:t>
       </w:r>
+      <w:proofErr w:type="spellEnd"/>
       <w:r>
         <w:t xml:space="preserve">. </w:t>
       </w:r>
@@ -3124,7 +4467,15 @@
         <w:t xml:space="preserve"> i stro</w:t>
       </w:r>
       <w:r>
-        <w:t>ny WWW, czat, komunikator, serwisy społecznościowe, gry online, platforma e-commerce.</w:t>
+        <w:t xml:space="preserve">ny WWW, czat, komunikator, serwisy </w:t>
+      </w:r>
+      <w:proofErr w:type="spellStart"/>
+      <w:r>
+        <w:t>społecznościowe</w:t>
+      </w:r>
+      <w:proofErr w:type="spellEnd"/>
+      <w:r>
+        <w:t>, gry online, platforma e-commerce.</w:t>
       </w:r>
     </w:p>
     <w:p>
@@ -3161,7 +4512,7 @@
       </w:r>
     </w:p>
     <w:p>
-      <w:hyperlink r:id="rId4" w:history="1">
+      <w:hyperlink r:id="rId5" w:history="1">
         <w:r>
           <w:rPr>
             <w:rStyle w:val="Hipercze"/>
@@ -3180,6 +4531,359 @@
     </w:sectPr>
   </w:body>
 </w:document>
+</file>
+
+<file path=word/numbering.xml><?xml version="1.0" encoding="utf-8"?>
+<w:numbering xmlns:wpc="http://schemas.microsoft.com/office/word/2010/wordprocessingCanvas" xmlns:mc="http://schemas.openxmlformats.org/markup-compatibility/2006" xmlns:o="urn:schemas-microsoft-com:office:office" xmlns:r="http://schemas.openxmlformats.org/officeDocument/2006/relationships" xmlns:m="http://schemas.openxmlformats.org/officeDocument/2006/math" xmlns:v="urn:schemas-microsoft-com:vml" xmlns:wp14="http://schemas.microsoft.com/office/word/2010/wordprocessingDrawing" xmlns:wp="http://schemas.openxmlformats.org/drawingml/2006/wordprocessingDrawing" xmlns:w10="urn:schemas-microsoft-com:office:word" xmlns:w="http://schemas.openxmlformats.org/wordprocessingml/2006/main" xmlns:w14="http://schemas.microsoft.com/office/word/2010/wordml" xmlns:w15="http://schemas.microsoft.com/office/word/2012/wordml" xmlns:wpg="http://schemas.microsoft.com/office/word/2010/wordprocessingGroup" xmlns:wpi="http://schemas.microsoft.com/office/word/2010/wordprocessingInk" xmlns:wne="http://schemas.microsoft.com/office/word/2006/wordml" xmlns:wps="http://schemas.microsoft.com/office/word/2010/wordprocessingShape" mc:Ignorable="w14 w15 wp14">
+  <w:abstractNum w:abstractNumId="0">
+    <w:nsid w:val="13596D8B"/>
+    <w:multiLevelType w:val="hybridMultilevel"/>
+    <w:tmpl w:val="71D8EBF6"/>
+    <w:lvl w:ilvl="0" w:tplc="04150001">
+      <w:start w:val="1"/>
+      <w:numFmt w:val="bullet"/>
+      <w:lvlText w:val=""/>
+      <w:lvlJc w:val="left"/>
+      <w:pPr>
+        <w:ind w:left="720" w:hanging="360"/>
+      </w:pPr>
+      <w:rPr>
+        <w:rFonts w:ascii="Symbol" w:hAnsi="Symbol" w:hint="default"/>
+      </w:rPr>
+    </w:lvl>
+    <w:lvl w:ilvl="1" w:tplc="04150003" w:tentative="1">
+      <w:start w:val="1"/>
+      <w:numFmt w:val="bullet"/>
+      <w:lvlText w:val="o"/>
+      <w:lvlJc w:val="left"/>
+      <w:pPr>
+        <w:ind w:left="1440" w:hanging="360"/>
+      </w:pPr>
+      <w:rPr>
+        <w:rFonts w:ascii="Courier New" w:hAnsi="Courier New" w:cs="Courier New" w:hint="default"/>
+      </w:rPr>
+    </w:lvl>
+    <w:lvl w:ilvl="2" w:tplc="04150005" w:tentative="1">
+      <w:start w:val="1"/>
+      <w:numFmt w:val="bullet"/>
+      <w:lvlText w:val=""/>
+      <w:lvlJc w:val="left"/>
+      <w:pPr>
+        <w:ind w:left="2160" w:hanging="360"/>
+      </w:pPr>
+      <w:rPr>
+        <w:rFonts w:ascii="Wingdings" w:hAnsi="Wingdings" w:hint="default"/>
+      </w:rPr>
+    </w:lvl>
+    <w:lvl w:ilvl="3" w:tplc="04150001" w:tentative="1">
+      <w:start w:val="1"/>
+      <w:numFmt w:val="bullet"/>
+      <w:lvlText w:val=""/>
+      <w:lvlJc w:val="left"/>
+      <w:pPr>
+        <w:ind w:left="2880" w:hanging="360"/>
+      </w:pPr>
+      <w:rPr>
+        <w:rFonts w:ascii="Symbol" w:hAnsi="Symbol" w:hint="default"/>
+      </w:rPr>
+    </w:lvl>
+    <w:lvl w:ilvl="4" w:tplc="04150003" w:tentative="1">
+      <w:start w:val="1"/>
+      <w:numFmt w:val="bullet"/>
+      <w:lvlText w:val="o"/>
+      <w:lvlJc w:val="left"/>
+      <w:pPr>
+        <w:ind w:left="3600" w:hanging="360"/>
+      </w:pPr>
+      <w:rPr>
+        <w:rFonts w:ascii="Courier New" w:hAnsi="Courier New" w:cs="Courier New" w:hint="default"/>
+      </w:rPr>
+    </w:lvl>
+    <w:lvl w:ilvl="5" w:tplc="04150005" w:tentative="1">
+      <w:start w:val="1"/>
+      <w:numFmt w:val="bullet"/>
+      <w:lvlText w:val=""/>
+      <w:lvlJc w:val="left"/>
+      <w:pPr>
+        <w:ind w:left="4320" w:hanging="360"/>
+      </w:pPr>
+      <w:rPr>
+        <w:rFonts w:ascii="Wingdings" w:hAnsi="Wingdings" w:hint="default"/>
+      </w:rPr>
+    </w:lvl>
+    <w:lvl w:ilvl="6" w:tplc="04150001" w:tentative="1">
+      <w:start w:val="1"/>
+      <w:numFmt w:val="bullet"/>
+      <w:lvlText w:val=""/>
+      <w:lvlJc w:val="left"/>
+      <w:pPr>
+        <w:ind w:left="5040" w:hanging="360"/>
+      </w:pPr>
+      <w:rPr>
+        <w:rFonts w:ascii="Symbol" w:hAnsi="Symbol" w:hint="default"/>
+      </w:rPr>
+    </w:lvl>
+    <w:lvl w:ilvl="7" w:tplc="04150003" w:tentative="1">
+      <w:start w:val="1"/>
+      <w:numFmt w:val="bullet"/>
+      <w:lvlText w:val="o"/>
+      <w:lvlJc w:val="left"/>
+      <w:pPr>
+        <w:ind w:left="5760" w:hanging="360"/>
+      </w:pPr>
+      <w:rPr>
+        <w:rFonts w:ascii="Courier New" w:hAnsi="Courier New" w:cs="Courier New" w:hint="default"/>
+      </w:rPr>
+    </w:lvl>
+    <w:lvl w:ilvl="8" w:tplc="04150005" w:tentative="1">
+      <w:start w:val="1"/>
+      <w:numFmt w:val="bullet"/>
+      <w:lvlText w:val=""/>
+      <w:lvlJc w:val="left"/>
+      <w:pPr>
+        <w:ind w:left="6480" w:hanging="360"/>
+      </w:pPr>
+      <w:rPr>
+        <w:rFonts w:ascii="Wingdings" w:hAnsi="Wingdings" w:hint="default"/>
+      </w:rPr>
+    </w:lvl>
+  </w:abstractNum>
+  <w:abstractNum w:abstractNumId="1">
+    <w:nsid w:val="276165FF"/>
+    <w:multiLevelType w:val="hybridMultilevel"/>
+    <w:tmpl w:val="461C0BA8"/>
+    <w:lvl w:ilvl="0" w:tplc="04150001">
+      <w:start w:val="1"/>
+      <w:numFmt w:val="bullet"/>
+      <w:lvlText w:val=""/>
+      <w:lvlJc w:val="left"/>
+      <w:pPr>
+        <w:ind w:left="720" w:hanging="360"/>
+      </w:pPr>
+      <w:rPr>
+        <w:rFonts w:ascii="Symbol" w:hAnsi="Symbol" w:hint="default"/>
+      </w:rPr>
+    </w:lvl>
+    <w:lvl w:ilvl="1" w:tplc="04150003" w:tentative="1">
+      <w:start w:val="1"/>
+      <w:numFmt w:val="bullet"/>
+      <w:lvlText w:val="o"/>
+      <w:lvlJc w:val="left"/>
+      <w:pPr>
+        <w:ind w:left="1440" w:hanging="360"/>
+      </w:pPr>
+      <w:rPr>
+        <w:rFonts w:ascii="Courier New" w:hAnsi="Courier New" w:cs="Courier New" w:hint="default"/>
+      </w:rPr>
+    </w:lvl>
+    <w:lvl w:ilvl="2" w:tplc="04150005" w:tentative="1">
+      <w:start w:val="1"/>
+      <w:numFmt w:val="bullet"/>
+      <w:lvlText w:val=""/>
+      <w:lvlJc w:val="left"/>
+      <w:pPr>
+        <w:ind w:left="2160" w:hanging="360"/>
+      </w:pPr>
+      <w:rPr>
+        <w:rFonts w:ascii="Wingdings" w:hAnsi="Wingdings" w:hint="default"/>
+      </w:rPr>
+    </w:lvl>
+    <w:lvl w:ilvl="3" w:tplc="04150001" w:tentative="1">
+      <w:start w:val="1"/>
+      <w:numFmt w:val="bullet"/>
+      <w:lvlText w:val=""/>
+      <w:lvlJc w:val="left"/>
+      <w:pPr>
+        <w:ind w:left="2880" w:hanging="360"/>
+      </w:pPr>
+      <w:rPr>
+        <w:rFonts w:ascii="Symbol" w:hAnsi="Symbol" w:hint="default"/>
+      </w:rPr>
+    </w:lvl>
+    <w:lvl w:ilvl="4" w:tplc="04150003" w:tentative="1">
+      <w:start w:val="1"/>
+      <w:numFmt w:val="bullet"/>
+      <w:lvlText w:val="o"/>
+      <w:lvlJc w:val="left"/>
+      <w:pPr>
+        <w:ind w:left="3600" w:hanging="360"/>
+      </w:pPr>
+      <w:rPr>
+        <w:rFonts w:ascii="Courier New" w:hAnsi="Courier New" w:cs="Courier New" w:hint="default"/>
+      </w:rPr>
+    </w:lvl>
+    <w:lvl w:ilvl="5" w:tplc="04150005" w:tentative="1">
+      <w:start w:val="1"/>
+      <w:numFmt w:val="bullet"/>
+      <w:lvlText w:val=""/>
+      <w:lvlJc w:val="left"/>
+      <w:pPr>
+        <w:ind w:left="4320" w:hanging="360"/>
+      </w:pPr>
+      <w:rPr>
+        <w:rFonts w:ascii="Wingdings" w:hAnsi="Wingdings" w:hint="default"/>
+      </w:rPr>
+    </w:lvl>
+    <w:lvl w:ilvl="6" w:tplc="04150001" w:tentative="1">
+      <w:start w:val="1"/>
+      <w:numFmt w:val="bullet"/>
+      <w:lvlText w:val=""/>
+      <w:lvlJc w:val="left"/>
+      <w:pPr>
+        <w:ind w:left="5040" w:hanging="360"/>
+      </w:pPr>
+      <w:rPr>
+        <w:rFonts w:ascii="Symbol" w:hAnsi="Symbol" w:hint="default"/>
+      </w:rPr>
+    </w:lvl>
+    <w:lvl w:ilvl="7" w:tplc="04150003" w:tentative="1">
+      <w:start w:val="1"/>
+      <w:numFmt w:val="bullet"/>
+      <w:lvlText w:val="o"/>
+      <w:lvlJc w:val="left"/>
+      <w:pPr>
+        <w:ind w:left="5760" w:hanging="360"/>
+      </w:pPr>
+      <w:rPr>
+        <w:rFonts w:ascii="Courier New" w:hAnsi="Courier New" w:cs="Courier New" w:hint="default"/>
+      </w:rPr>
+    </w:lvl>
+    <w:lvl w:ilvl="8" w:tplc="04150005" w:tentative="1">
+      <w:start w:val="1"/>
+      <w:numFmt w:val="bullet"/>
+      <w:lvlText w:val=""/>
+      <w:lvlJc w:val="left"/>
+      <w:pPr>
+        <w:ind w:left="6480" w:hanging="360"/>
+      </w:pPr>
+      <w:rPr>
+        <w:rFonts w:ascii="Wingdings" w:hAnsi="Wingdings" w:hint="default"/>
+      </w:rPr>
+    </w:lvl>
+  </w:abstractNum>
+  <w:abstractNum w:abstractNumId="2">
+    <w:nsid w:val="62452D21"/>
+    <w:multiLevelType w:val="hybridMultilevel"/>
+    <w:tmpl w:val="E812BE4E"/>
+    <w:lvl w:ilvl="0" w:tplc="04150001">
+      <w:start w:val="1"/>
+      <w:numFmt w:val="bullet"/>
+      <w:lvlText w:val=""/>
+      <w:lvlJc w:val="left"/>
+      <w:pPr>
+        <w:ind w:left="720" w:hanging="360"/>
+      </w:pPr>
+      <w:rPr>
+        <w:rFonts w:ascii="Symbol" w:hAnsi="Symbol" w:hint="default"/>
+      </w:rPr>
+    </w:lvl>
+    <w:lvl w:ilvl="1" w:tplc="04150003" w:tentative="1">
+      <w:start w:val="1"/>
+      <w:numFmt w:val="bullet"/>
+      <w:lvlText w:val="o"/>
+      <w:lvlJc w:val="left"/>
+      <w:pPr>
+        <w:ind w:left="1440" w:hanging="360"/>
+      </w:pPr>
+      <w:rPr>
+        <w:rFonts w:ascii="Courier New" w:hAnsi="Courier New" w:cs="Courier New" w:hint="default"/>
+      </w:rPr>
+    </w:lvl>
+    <w:lvl w:ilvl="2" w:tplc="04150005" w:tentative="1">
+      <w:start w:val="1"/>
+      <w:numFmt w:val="bullet"/>
+      <w:lvlText w:val=""/>
+      <w:lvlJc w:val="left"/>
+      <w:pPr>
+        <w:ind w:left="2160" w:hanging="360"/>
+      </w:pPr>
+      <w:rPr>
+        <w:rFonts w:ascii="Wingdings" w:hAnsi="Wingdings" w:hint="default"/>
+      </w:rPr>
+    </w:lvl>
+    <w:lvl w:ilvl="3" w:tplc="04150001" w:tentative="1">
+      <w:start w:val="1"/>
+      <w:numFmt w:val="bullet"/>
+      <w:lvlText w:val=""/>
+      <w:lvlJc w:val="left"/>
+      <w:pPr>
+        <w:ind w:left="2880" w:hanging="360"/>
+      </w:pPr>
+      <w:rPr>
+        <w:rFonts w:ascii="Symbol" w:hAnsi="Symbol" w:hint="default"/>
+      </w:rPr>
+    </w:lvl>
+    <w:lvl w:ilvl="4" w:tplc="04150003" w:tentative="1">
+      <w:start w:val="1"/>
+      <w:numFmt w:val="bullet"/>
+      <w:lvlText w:val="o"/>
+      <w:lvlJc w:val="left"/>
+      <w:pPr>
+        <w:ind w:left="3600" w:hanging="360"/>
+      </w:pPr>
+      <w:rPr>
+        <w:rFonts w:ascii="Courier New" w:hAnsi="Courier New" w:cs="Courier New" w:hint="default"/>
+      </w:rPr>
+    </w:lvl>
+    <w:lvl w:ilvl="5" w:tplc="04150005" w:tentative="1">
+      <w:start w:val="1"/>
+      <w:numFmt w:val="bullet"/>
+      <w:lvlText w:val=""/>
+      <w:lvlJc w:val="left"/>
+      <w:pPr>
+        <w:ind w:left="4320" w:hanging="360"/>
+      </w:pPr>
+      <w:rPr>
+        <w:rFonts w:ascii="Wingdings" w:hAnsi="Wingdings" w:hint="default"/>
+      </w:rPr>
+    </w:lvl>
+    <w:lvl w:ilvl="6" w:tplc="04150001" w:tentative="1">
+      <w:start w:val="1"/>
+      <w:numFmt w:val="bullet"/>
+      <w:lvlText w:val=""/>
+      <w:lvlJc w:val="left"/>
+      <w:pPr>
+        <w:ind w:left="5040" w:hanging="360"/>
+      </w:pPr>
+      <w:rPr>
+        <w:rFonts w:ascii="Symbol" w:hAnsi="Symbol" w:hint="default"/>
+      </w:rPr>
+    </w:lvl>
+    <w:lvl w:ilvl="7" w:tplc="04150003" w:tentative="1">
+      <w:start w:val="1"/>
+      <w:numFmt w:val="bullet"/>
+      <w:lvlText w:val="o"/>
+      <w:lvlJc w:val="left"/>
+      <w:pPr>
+        <w:ind w:left="5760" w:hanging="360"/>
+      </w:pPr>
+      <w:rPr>
+        <w:rFonts w:ascii="Courier New" w:hAnsi="Courier New" w:cs="Courier New" w:hint="default"/>
+      </w:rPr>
+    </w:lvl>
+    <w:lvl w:ilvl="8" w:tplc="04150005" w:tentative="1">
+      <w:start w:val="1"/>
+      <w:numFmt w:val="bullet"/>
+      <w:lvlText w:val=""/>
+      <w:lvlJc w:val="left"/>
+      <w:pPr>
+        <w:ind w:left="6480" w:hanging="360"/>
+      </w:pPr>
+      <w:rPr>
+        <w:rFonts w:ascii="Wingdings" w:hAnsi="Wingdings" w:hint="default"/>
+      </w:rPr>
+    </w:lvl>
+  </w:abstractNum>
+  <w:num w:numId="1">
+    <w:abstractNumId w:val="0"/>
+  </w:num>
+  <w:num w:numId="2">
+    <w:abstractNumId w:val="1"/>
+  </w:num>
+  <w:num w:numId="3">
+    <w:abstractNumId w:val="2"/>
+  </w:num>
+</w:numbering>
 </file>
 
 <file path=word/styles.xml><?xml version="1.0" encoding="utf-8"?>
@@ -3598,6 +5302,28 @@
       <w:szCs w:val="26"/>
     </w:rPr>
   </w:style>
+  <w:style w:type="paragraph" w:styleId="Nagwek3">
+    <w:name w:val="heading 3"/>
+    <w:basedOn w:val="Normalny"/>
+    <w:next w:val="Normalny"/>
+    <w:link w:val="Nagwek3Znak"/>
+    <w:uiPriority w:val="9"/>
+    <w:unhideWhenUsed/>
+    <w:qFormat/>
+    <w:rsid w:val="00FC4DE6"/>
+    <w:pPr>
+      <w:keepNext/>
+      <w:keepLines/>
+      <w:spacing w:before="40" w:after="0"/>
+      <w:outlineLvl w:val="2"/>
+    </w:pPr>
+    <w:rPr>
+      <w:rFonts w:asciiTheme="majorHAnsi" w:eastAsiaTheme="majorEastAsia" w:hAnsiTheme="majorHAnsi" w:cstheme="majorBidi"/>
+      <w:color w:val="1F4D78" w:themeColor="accent1" w:themeShade="7F"/>
+      <w:sz w:val="24"/>
+      <w:szCs w:val="24"/>
+    </w:rPr>
+  </w:style>
   <w:style w:type="character" w:default="1" w:styleId="Domylnaczcionkaakapitu">
     <w:name w:val="Default Paragraph Font"/>
     <w:uiPriority w:val="1"/>
@@ -3647,6 +5373,30 @@
       <w:color w:val="2E74B5" w:themeColor="accent1" w:themeShade="BF"/>
       <w:sz w:val="26"/>
       <w:szCs w:val="26"/>
+    </w:rPr>
+  </w:style>
+  <w:style w:type="paragraph" w:styleId="Akapitzlist">
+    <w:name w:val="List Paragraph"/>
+    <w:basedOn w:val="Normalny"/>
+    <w:uiPriority w:val="34"/>
+    <w:qFormat/>
+    <w:rsid w:val="00956D38"/>
+    <w:pPr>
+      <w:ind w:left="720"/>
+      <w:contextualSpacing/>
+    </w:pPr>
+  </w:style>
+  <w:style w:type="character" w:customStyle="1" w:styleId="Nagwek3Znak">
+    <w:name w:val="Nagłówek 3 Znak"/>
+    <w:basedOn w:val="Domylnaczcionkaakapitu"/>
+    <w:link w:val="Nagwek3"/>
+    <w:uiPriority w:val="9"/>
+    <w:rsid w:val="00FC4DE6"/>
+    <w:rPr>
+      <w:rFonts w:asciiTheme="majorHAnsi" w:eastAsiaTheme="majorEastAsia" w:hAnsiTheme="majorHAnsi" w:cstheme="majorBidi"/>
+      <w:color w:val="1F4D78" w:themeColor="accent1" w:themeShade="7F"/>
+      <w:sz w:val="24"/>
+      <w:szCs w:val="24"/>
     </w:rPr>
   </w:style>
 </w:styles>

</xml_diff>